<commit_message>
Revert "This is a first version 1!"
This reverts commit 580baae77124ccccd51ebe271cc033297e4b234d.

# Conflicts:
#	Readme.docx

Signed-off-by: lgd405 <lgd405@hotmail.com>
</commit_message>
<xml_diff>
--- a/Readme.docx
+++ b/Readme.docx
@@ -11,11 +11,6 @@
       </w:r>
     </w:p>
     <w:p>
-      <w:pPr>
-        <w:rPr>
-          <w:rFonts w:hint="eastAsia"/>
-        </w:rPr>
-      </w:pPr>
       <w:r>
         <w:t>T</w:t>
       </w:r>
@@ -24,31 +19,6 @@
           <w:rFonts w:hint="eastAsia"/>
         </w:rPr>
         <w:t>his is version 1</w:t>
-      </w:r>
-    </w:p>
-    <w:p>
-      <w:pPr>
-        <w:rPr>
-          <w:rFonts w:hint="eastAsia"/>
-        </w:rPr>
-      </w:pPr>
-    </w:p>
-    <w:p>
-      <w:pPr>
-        <w:rPr>
-          <w:rFonts w:hint="eastAsia"/>
-        </w:rPr>
-      </w:pPr>
-    </w:p>
-    <w:p>
-      <w:r>
-        <w:t>T</w:t>
-      </w:r>
-      <w:r>
-        <w:rPr>
-          <w:rFonts w:hint="eastAsia"/>
-        </w:rPr>
-        <w:t>his is version 2</w:t>
       </w:r>
       <w:bookmarkStart w:id="0" w:name="_GoBack"/>
       <w:bookmarkEnd w:id="0"/>

</xml_diff>